<commit_message>
Ginger feedback and new assignments
</commit_message>
<xml_diff>
--- a/docs/OWRIMappingProtocol_OSU_CURRENT.docx
+++ b/docs/OWRIMappingProtocol_OSU_CURRENT.docx
@@ -73,16 +73,18 @@
           <w:sz w:val="22"/>
           <w:szCs w:val="22"/>
         </w:rPr>
-        <w:t>March 20</w:t>
-      </w:r>
-      <w:r>
-        <w:rPr>
-          <w:rFonts w:asciiTheme="minorHAnsi" w:hAnsiTheme="minorHAnsi" w:cstheme="minorHAnsi"/>
-          <w:sz w:val="22"/>
-          <w:szCs w:val="22"/>
-        </w:rPr>
-        <w:t>, 2012</w:t>
-      </w:r>
+        <w:t>August 27</w:t>
+      </w:r>
+      <w:proofErr w:type="gramStart"/>
+      <w:r>
+        <w:rPr>
+          <w:rFonts w:asciiTheme="minorHAnsi" w:hAnsiTheme="minorHAnsi" w:cstheme="minorHAnsi"/>
+          <w:sz w:val="22"/>
+          <w:szCs w:val="22"/>
+        </w:rPr>
+        <w:t>,2013</w:t>
+      </w:r>
+      <w:proofErr w:type="gramEnd"/>
     </w:p>
     <w:p>
       <w:pPr>
@@ -237,7 +239,23 @@
           <w:sz w:val="22"/>
           <w:szCs w:val="22"/>
         </w:rPr>
-        <w:t xml:space="preserve"> using the Oregon Explorer Advanced Mapping Tool or </w:t>
+        <w:t xml:space="preserve"> using the Oregon Explorer </w:t>
+      </w:r>
+      <w:r>
+        <w:rPr>
+          <w:rFonts w:asciiTheme="minorHAnsi" w:hAnsiTheme="minorHAnsi" w:cstheme="minorHAnsi"/>
+          <w:sz w:val="22"/>
+          <w:szCs w:val="22"/>
+        </w:rPr>
+        <w:t>Map Viewer</w:t>
+      </w:r>
+      <w:r>
+        <w:rPr>
+          <w:rFonts w:asciiTheme="minorHAnsi" w:hAnsiTheme="minorHAnsi" w:cstheme="minorHAnsi"/>
+          <w:sz w:val="22"/>
+          <w:szCs w:val="22"/>
+        </w:rPr>
+        <w:t xml:space="preserve"> or </w:t>
       </w:r>
       <w:r>
         <w:rPr>
@@ -269,7 +287,71 @@
           <w:sz w:val="22"/>
           <w:szCs w:val="22"/>
         </w:rPr>
-        <w:t xml:space="preserve"> this is not a requirement.  Common map file formats include PDF, jpeg, tiff, or shapefile.  </w:t>
+        <w:t xml:space="preserve"> th</w:t>
+      </w:r>
+      <w:r>
+        <w:rPr>
+          <w:rFonts w:asciiTheme="minorHAnsi" w:hAnsiTheme="minorHAnsi" w:cstheme="minorHAnsi"/>
+          <w:sz w:val="22"/>
+          <w:szCs w:val="22"/>
+        </w:rPr>
+        <w:t>ese</w:t>
+      </w:r>
+      <w:r>
+        <w:rPr>
+          <w:rFonts w:asciiTheme="minorHAnsi" w:hAnsiTheme="minorHAnsi" w:cstheme="minorHAnsi"/>
+          <w:sz w:val="22"/>
+          <w:szCs w:val="22"/>
+        </w:rPr>
+        <w:t xml:space="preserve"> </w:t>
+      </w:r>
+      <w:r>
+        <w:rPr>
+          <w:rFonts w:asciiTheme="minorHAnsi" w:hAnsiTheme="minorHAnsi" w:cstheme="minorHAnsi"/>
+          <w:sz w:val="22"/>
+          <w:szCs w:val="22"/>
+        </w:rPr>
+        <w:t>are</w:t>
+      </w:r>
+      <w:r>
+        <w:rPr>
+          <w:rFonts w:asciiTheme="minorHAnsi" w:hAnsiTheme="minorHAnsi" w:cstheme="minorHAnsi"/>
+          <w:sz w:val="22"/>
+          <w:szCs w:val="22"/>
+        </w:rPr>
+        <w:t xml:space="preserve"> not </w:t>
+      </w:r>
+      <w:r>
+        <w:rPr>
+          <w:rFonts w:asciiTheme="minorHAnsi" w:hAnsiTheme="minorHAnsi" w:cstheme="minorHAnsi"/>
+          <w:sz w:val="22"/>
+          <w:szCs w:val="22"/>
+        </w:rPr>
+        <w:t>r</w:t>
+      </w:r>
+      <w:r>
+        <w:rPr>
+          <w:rFonts w:asciiTheme="minorHAnsi" w:hAnsiTheme="minorHAnsi" w:cstheme="minorHAnsi"/>
+          <w:sz w:val="22"/>
+          <w:szCs w:val="22"/>
+        </w:rPr>
+        <w:t>equirement</w:t>
+      </w:r>
+      <w:r>
+        <w:rPr>
+          <w:rFonts w:asciiTheme="minorHAnsi" w:hAnsiTheme="minorHAnsi" w:cstheme="minorHAnsi"/>
+          <w:sz w:val="22"/>
+          <w:szCs w:val="22"/>
+        </w:rPr>
+        <w:t>s; c</w:t>
+      </w:r>
+      <w:r>
+        <w:rPr>
+          <w:rFonts w:asciiTheme="minorHAnsi" w:hAnsiTheme="minorHAnsi" w:cstheme="minorHAnsi"/>
+          <w:sz w:val="22"/>
+          <w:szCs w:val="22"/>
+        </w:rPr>
+        <w:t xml:space="preserve">ommon map file formats include PDF, jpeg, tiff, or shapefile.  </w:t>
       </w:r>
     </w:p>
     <w:p>
@@ -630,27 +712,7 @@
           <w:sz w:val="22"/>
           <w:szCs w:val="22"/>
         </w:rPr>
-        <w:t xml:space="preserve">ArcGIS 10.0 Add ESRI </w:t>
-      </w:r>
-      <w:proofErr w:type="spellStart"/>
-      <w:r>
-        <w:rPr>
-          <w:rFonts w:asciiTheme="minorHAnsi" w:hAnsiTheme="minorHAnsi" w:cstheme="minorHAnsi"/>
-          <w:b/>
-          <w:sz w:val="22"/>
-          <w:szCs w:val="22"/>
-        </w:rPr>
-        <w:t>Basemap</w:t>
-      </w:r>
-      <w:proofErr w:type="spellEnd"/>
-      <w:r>
-        <w:rPr>
-          <w:rFonts w:asciiTheme="minorHAnsi" w:hAnsiTheme="minorHAnsi" w:cstheme="minorHAnsi"/>
-          <w:b/>
-          <w:sz w:val="22"/>
-          <w:szCs w:val="22"/>
-        </w:rPr>
-        <w:t xml:space="preserve"> </w:t>
+        <w:t xml:space="preserve">ArcGIS 10.0 Add ESRI Basemap </w:t>
       </w:r>
     </w:p>
     <w:p>
@@ -673,18 +735,8 @@
           <w:sz w:val="22"/>
           <w:szCs w:val="22"/>
         </w:rPr>
-        <w:t xml:space="preserve">Select the ‘Add Data’ button, choose Add </w:t>
-      </w:r>
-      <w:proofErr w:type="spellStart"/>
-      <w:r>
-        <w:rPr>
-          <w:rFonts w:asciiTheme="minorHAnsi" w:hAnsiTheme="minorHAnsi" w:cstheme="minorHAnsi"/>
-          <w:sz w:val="22"/>
-          <w:szCs w:val="22"/>
-        </w:rPr>
-        <w:t>Basemap</w:t>
-      </w:r>
-      <w:proofErr w:type="spellEnd"/>
+        <w:t>Select the ‘Add Data’ button, choose Add Basemap</w:t>
+      </w:r>
     </w:p>
     <w:p>
       <w:pPr>
@@ -2116,7 +2168,171 @@
           <w:sz w:val="22"/>
           <w:szCs w:val="22"/>
         </w:rPr>
-        <w:t>If no latitude/longitude coordinate is provided locate the TRS or other identifying information (e.g., stream name, city, etc.) using the map layer attribute tables.</w:t>
+        <w:t xml:space="preserve">If no latitude/longitude coordinate is provided locate the TRS </w:t>
+      </w:r>
+      <w:r>
+        <w:rPr>
+          <w:rFonts w:ascii="Calibri" w:hAnsi="Calibri" w:cs="Calibri"/>
+          <w:sz w:val="22"/>
+          <w:szCs w:val="22"/>
+        </w:rPr>
+        <w:t xml:space="preserve">using the </w:t>
+      </w:r>
+      <w:r>
+        <w:rPr>
+          <w:rFonts w:ascii="Calibri" w:hAnsi="Calibri" w:cs="Calibri"/>
+          <w:sz w:val="22"/>
+          <w:szCs w:val="22"/>
+        </w:rPr>
+        <w:t xml:space="preserve">PLSS map layer attribute tables and the following query in the ‘Select by Attributes’ window. </w:t>
+      </w:r>
+    </w:p>
+    <w:p>
+      <w:pPr>
+        <w:pStyle w:val="ListParagraph"/>
+        <w:ind w:left="1440"/>
+        <w:rPr>
+          <w:rFonts w:ascii="Calibri" w:hAnsi="Calibri" w:cs="Calibri"/>
+          <w:i/>
+          <w:sz w:val="22"/>
+          <w:szCs w:val="22"/>
+        </w:rPr>
+      </w:pPr>
+      <w:r>
+        <w:rPr>
+          <w:rFonts w:ascii="Calibri" w:hAnsi="Calibri" w:cs="Calibri"/>
+          <w:i/>
+          <w:sz w:val="22"/>
+          <w:szCs w:val="22"/>
+        </w:rPr>
+        <w:t xml:space="preserve">Substitute the township, range and section you are searching for in the following: </w:t>
+      </w:r>
+    </w:p>
+    <w:p>
+      <w:pPr>
+        <w:pStyle w:val="ListParagraph"/>
+        <w:ind w:left="2160"/>
+        <w:rPr>
+          <w:rFonts w:ascii="Calibri" w:hAnsi="Calibri" w:cs="Calibri"/>
+          <w:sz w:val="22"/>
+          <w:szCs w:val="22"/>
+        </w:rPr>
+      </w:pPr>
+      <w:r>
+        <w:rPr>
+          <w:rFonts w:ascii="Calibri" w:hAnsi="Calibri" w:cs="Calibri"/>
+          <w:sz w:val="22"/>
+          <w:szCs w:val="22"/>
+        </w:rPr>
+        <w:t>"TOWNSHIP" =36</w:t>
+      </w:r>
+    </w:p>
+    <w:p>
+      <w:pPr>
+        <w:pStyle w:val="ListParagraph"/>
+        <w:ind w:left="2160"/>
+        <w:rPr>
+          <w:rFonts w:ascii="Calibri" w:hAnsi="Calibri" w:cs="Calibri"/>
+          <w:sz w:val="22"/>
+          <w:szCs w:val="22"/>
+        </w:rPr>
+      </w:pPr>
+      <w:r>
+        <w:rPr>
+          <w:rFonts w:ascii="Calibri" w:hAnsi="Calibri" w:cs="Calibri"/>
+          <w:sz w:val="22"/>
+          <w:szCs w:val="22"/>
+        </w:rPr>
+        <w:t xml:space="preserve">AND "TWP_CHAR" LIKE 'S' </w:t>
+      </w:r>
+    </w:p>
+    <w:p>
+      <w:pPr>
+        <w:pStyle w:val="ListParagraph"/>
+        <w:ind w:left="2160"/>
+        <w:rPr>
+          <w:rFonts w:ascii="Calibri" w:hAnsi="Calibri" w:cs="Calibri"/>
+          <w:sz w:val="22"/>
+          <w:szCs w:val="22"/>
+        </w:rPr>
+      </w:pPr>
+      <w:r>
+        <w:rPr>
+          <w:rFonts w:ascii="Calibri" w:hAnsi="Calibri" w:cs="Calibri"/>
+          <w:sz w:val="22"/>
+          <w:szCs w:val="22"/>
+        </w:rPr>
+        <w:t>AND "RANGE"=14</w:t>
+      </w:r>
+    </w:p>
+    <w:p>
+      <w:pPr>
+        <w:pStyle w:val="ListParagraph"/>
+        <w:ind w:left="2160"/>
+        <w:rPr>
+          <w:rFonts w:ascii="Calibri" w:hAnsi="Calibri" w:cs="Calibri"/>
+          <w:sz w:val="22"/>
+          <w:szCs w:val="22"/>
+        </w:rPr>
+      </w:pPr>
+      <w:r>
+        <w:rPr>
+          <w:rFonts w:ascii="Calibri" w:hAnsi="Calibri" w:cs="Calibri"/>
+          <w:sz w:val="22"/>
+          <w:szCs w:val="22"/>
+        </w:rPr>
+        <w:t xml:space="preserve">AND "RNG_CHAR" LIKE 'E' </w:t>
+      </w:r>
+    </w:p>
+    <w:p>
+      <w:pPr>
+        <w:pStyle w:val="ListParagraph"/>
+        <w:ind w:left="2160"/>
+        <w:rPr>
+          <w:rFonts w:ascii="Calibri" w:hAnsi="Calibri" w:cs="Calibri"/>
+          <w:sz w:val="22"/>
+          <w:szCs w:val="22"/>
+        </w:rPr>
+      </w:pPr>
+      <w:r>
+        <w:rPr>
+          <w:rFonts w:ascii="Calibri" w:hAnsi="Calibri" w:cs="Calibri"/>
+          <w:sz w:val="22"/>
+          <w:szCs w:val="22"/>
+        </w:rPr>
+        <w:t>AND "SECTION" =26</w:t>
+      </w:r>
+    </w:p>
+    <w:p>
+      <w:pPr>
+        <w:pStyle w:val="ListParagraph"/>
+        <w:numPr>
+          <w:ilvl w:val="1"/>
+          <w:numId w:val="6"/>
+        </w:numPr>
+        <w:rPr>
+          <w:rFonts w:ascii="Calibri" w:hAnsi="Calibri" w:cs="Calibri"/>
+          <w:sz w:val="22"/>
+          <w:szCs w:val="22"/>
+        </w:rPr>
+      </w:pPr>
+      <w:proofErr w:type="gramStart"/>
+      <w:r>
+        <w:rPr>
+          <w:rFonts w:ascii="Calibri" w:hAnsi="Calibri" w:cs="Calibri"/>
+          <w:sz w:val="22"/>
+          <w:szCs w:val="22"/>
+        </w:rPr>
+        <w:t>or</w:t>
+      </w:r>
+      <w:proofErr w:type="gramEnd"/>
+      <w:r>
+        <w:rPr>
+          <w:rFonts w:ascii="Calibri" w:hAnsi="Calibri" w:cs="Calibri"/>
+          <w:sz w:val="22"/>
+          <w:szCs w:val="22"/>
+        </w:rPr>
+        <w:t xml:space="preserve"> other identifying information (e.g., stream name, city, etc.) </w:t>
       </w:r>
     </w:p>
     <w:p>
@@ -2301,6 +2517,51 @@
         </w:rPr>
         <w:t>in the Excel sheet provided for tracking which projects are to be mapped. An OWEB project manager will verify whether or not the projects are actually duplicates.</w:t>
       </w:r>
+    </w:p>
+    <w:p>
+      <w:pPr>
+        <w:pStyle w:val="ListParagraph"/>
+        <w:rPr>
+          <w:rFonts w:asciiTheme="minorHAnsi" w:hAnsiTheme="minorHAnsi" w:cstheme="minorHAnsi"/>
+          <w:i/>
+          <w:color w:val="FF0000"/>
+          <w:sz w:val="22"/>
+          <w:szCs w:val="22"/>
+        </w:rPr>
+      </w:pPr>
+      <w:r>
+        <w:rPr>
+          <w:rFonts w:asciiTheme="minorHAnsi" w:hAnsiTheme="minorHAnsi" w:cstheme="minorHAnsi"/>
+          <w:b/>
+          <w:i/>
+          <w:color w:val="FF0000"/>
+          <w:sz w:val="22"/>
+          <w:szCs w:val="22"/>
+        </w:rPr>
+        <w:t>TRS Discrepancy</w:t>
+      </w:r>
+      <w:r>
+        <w:rPr>
+          <w:rFonts w:asciiTheme="minorHAnsi" w:hAnsiTheme="minorHAnsi" w:cstheme="minorHAnsi"/>
+          <w:i/>
+          <w:color w:val="FF0000"/>
+          <w:sz w:val="22"/>
+          <w:szCs w:val="22"/>
+        </w:rPr>
+        <w:t xml:space="preserve"> - occasionally projects may get reported to OWRI with the wrong TRS.  Once the location of the project is found; if there is a single TRS noted in the spreadsheet and, when located, you find the respondent input the incorrect TRS, please note in the mapper comments “incorrect TRS input, corrected TRS is. . .</w:t>
+      </w:r>
+      <w:proofErr w:type="gramStart"/>
+      <w:r>
+        <w:rPr>
+          <w:rFonts w:asciiTheme="minorHAnsi" w:hAnsiTheme="minorHAnsi" w:cstheme="minorHAnsi"/>
+          <w:i/>
+          <w:color w:val="FF0000"/>
+          <w:sz w:val="22"/>
+          <w:szCs w:val="22"/>
+        </w:rPr>
+        <w:t>” .</w:t>
+      </w:r>
+      <w:proofErr w:type="gramEnd"/>
     </w:p>
     <w:p>
       <w:pPr>
@@ -2541,7 +2802,31 @@
           <w:sz w:val="22"/>
           <w:szCs w:val="22"/>
         </w:rPr>
-        <w:t xml:space="preserve">Select the appropriate Construction Tool </w:t>
+        <w:t>Select the appropriate c</w:t>
+      </w:r>
+      <w:r>
+        <w:rPr>
+          <w:rFonts w:ascii="Calibri" w:hAnsi="Calibri" w:cs="Calibri"/>
+          <w:sz w:val="22"/>
+          <w:szCs w:val="22"/>
+        </w:rPr>
+        <w:t xml:space="preserve">onstruction </w:t>
+      </w:r>
+      <w:r>
+        <w:rPr>
+          <w:rFonts w:ascii="Calibri" w:hAnsi="Calibri" w:cs="Calibri"/>
+          <w:sz w:val="22"/>
+          <w:szCs w:val="22"/>
+        </w:rPr>
+        <w:t>t</w:t>
+      </w:r>
+      <w:r>
+        <w:rPr>
+          <w:rFonts w:ascii="Calibri" w:hAnsi="Calibri" w:cs="Calibri"/>
+          <w:sz w:val="22"/>
+          <w:szCs w:val="22"/>
+        </w:rPr>
+        <w:t xml:space="preserve">ool </w:t>
       </w:r>
     </w:p>
     <w:p>
@@ -2732,6 +3017,7 @@
           <w:sz w:val="22"/>
           <w:szCs w:val="22"/>
         </w:rPr>
+        <w:lastRenderedPageBreak/>
         <w:t xml:space="preserve">OWRI Mapping Protocols by </w:t>
       </w:r>
       <w:r>
@@ -2779,16 +3065,27 @@
           <w:sz w:val="22"/>
           <w:szCs w:val="22"/>
         </w:rPr>
-        <w:t>hen digitizing from a respondent’s shapefile or map, follow the OWRI mapping protocols below, do not copy the respondents feature exactly unless it</w:t>
+        <w:t xml:space="preserve">hen digitizing from a respondent’s shapefile or map, follow the OWRI mapping protocols below, </w:t>
       </w:r>
       <w:r>
         <w:rPr>
           <w:rFonts w:asciiTheme="minorHAnsi" w:hAnsiTheme="minorHAnsi" w:cstheme="minorHAnsi"/>
           <w:i/>
-          <w:sz w:val="22"/>
-          <w:szCs w:val="22"/>
-        </w:rPr>
-        <w:t xml:space="preserve"> follows the correct protocols for the activity reported.</w:t>
+          <w:color w:val="FF0000"/>
+          <w:sz w:val="22"/>
+          <w:szCs w:val="22"/>
+          <w:u w:val="single"/>
+        </w:rPr>
+        <w:t>do not copy the respondents feature exactly unless it follows the correct protocols for the activity reported</w:t>
+      </w:r>
+      <w:r>
+        <w:rPr>
+          <w:rFonts w:asciiTheme="minorHAnsi" w:hAnsiTheme="minorHAnsi" w:cstheme="minorHAnsi"/>
+          <w:i/>
+          <w:sz w:val="22"/>
+          <w:szCs w:val="22"/>
+        </w:rPr>
+        <w:t>.</w:t>
       </w:r>
     </w:p>
     <w:p>
@@ -3033,7 +3330,6 @@
           <w:sz w:val="22"/>
           <w:szCs w:val="22"/>
         </w:rPr>
-        <w:lastRenderedPageBreak/>
         <w:t xml:space="preserve">OWRI Data Review </w:t>
       </w:r>
     </w:p>
@@ -3085,7 +3381,39 @@
           <w:sz w:val="22"/>
           <w:szCs w:val="22"/>
         </w:rPr>
-        <w:t>’ attribute field.  For example, a project reported an upland activity that included grazing management, off-channel livestock watering and upland fencing as treatment.  Only one polygon should be digitized to encompass the activities UNLESS there are multiple project sites reported.  If multiple project sites are reported, one polygon per site would be adequate for this example project.</w:t>
+        <w:t xml:space="preserve">’ attribute field.  For example, a project reported an upland activity that included grazing management, off-channel livestock watering and upland fencing as treatment.  Only one polygon </w:t>
+      </w:r>
+      <w:r>
+        <w:rPr>
+          <w:rFonts w:asciiTheme="minorHAnsi" w:hAnsiTheme="minorHAnsi" w:cstheme="minorHAnsi"/>
+          <w:sz w:val="22"/>
+          <w:szCs w:val="22"/>
+        </w:rPr>
+        <w:t>can</w:t>
+      </w:r>
+      <w:r>
+        <w:rPr>
+          <w:rFonts w:asciiTheme="minorHAnsi" w:hAnsiTheme="minorHAnsi" w:cstheme="minorHAnsi"/>
+          <w:sz w:val="22"/>
+          <w:szCs w:val="22"/>
+        </w:rPr>
+        <w:t xml:space="preserve"> be digitized to encompass the activities UNLESS there are multiple project sites reported.  If multiple project sites are reported, one polygon per site </w:t>
+      </w:r>
+      <w:r>
+        <w:rPr>
+          <w:rFonts w:asciiTheme="minorHAnsi" w:hAnsiTheme="minorHAnsi" w:cstheme="minorHAnsi"/>
+          <w:sz w:val="22"/>
+          <w:szCs w:val="22"/>
+        </w:rPr>
+        <w:t>is preferred</w:t>
+      </w:r>
+      <w:r>
+        <w:rPr>
+          <w:rFonts w:asciiTheme="minorHAnsi" w:hAnsiTheme="minorHAnsi" w:cstheme="minorHAnsi"/>
+          <w:sz w:val="22"/>
+          <w:szCs w:val="22"/>
+        </w:rPr>
+        <w:t>.</w:t>
       </w:r>
     </w:p>
     <w:p>
@@ -3267,7 +3595,6 @@
         </w:rPr>
         <w:t>’</w:t>
       </w:r>
-      <w:proofErr w:type="gramStart"/>
       <w:r>
         <w:rPr>
           <w:rFonts w:asciiTheme="minorHAnsi" w:hAnsiTheme="minorHAnsi" w:cstheme="minorHAnsi"/>
@@ -3284,17 +3611,7 @@
           <w:sz w:val="22"/>
           <w:szCs w:val="22"/>
         </w:rPr>
-        <w:t xml:space="preserve"> when</w:t>
-      </w:r>
-      <w:proofErr w:type="gramEnd"/>
-      <w:r>
-        <w:rPr>
-          <w:rFonts w:asciiTheme="minorHAnsi" w:hAnsiTheme="minorHAnsi" w:cstheme="minorHAnsi"/>
-          <w:i/>
-          <w:sz w:val="22"/>
-          <w:szCs w:val="22"/>
-        </w:rPr>
-        <w:t xml:space="preserve"> appropriate.</w:t>
+        <w:t>when appropriate.</w:t>
       </w:r>
     </w:p>
     <w:p>
@@ -3807,15 +4124,40 @@
           <w:sz w:val="22"/>
           <w:szCs w:val="22"/>
         </w:rPr>
-        <w:t>stream crossing and a push-up dam removal.</w:t>
-      </w:r>
-      <w:r>
-        <w:rPr>
-          <w:rFonts w:asciiTheme="minorHAnsi" w:hAnsiTheme="minorHAnsi" w:cstheme="minorHAnsi"/>
-          <w:sz w:val="22"/>
-          <w:szCs w:val="22"/>
-        </w:rPr>
-        <w:t xml:space="preserve">  </w:t>
+        <w:t>stream cro</w:t>
+      </w:r>
+      <w:r>
+        <w:rPr>
+          <w:rFonts w:asciiTheme="minorHAnsi" w:hAnsiTheme="minorHAnsi" w:cstheme="minorHAnsi"/>
+          <w:sz w:val="22"/>
+          <w:szCs w:val="22"/>
+        </w:rPr>
+        <w:t xml:space="preserve">ssing and a push-up dam removal </w:t>
+      </w:r>
+      <w:r>
+        <w:rPr>
+          <w:rFonts w:asciiTheme="minorHAnsi" w:hAnsiTheme="minorHAnsi" w:cstheme="minorHAnsi"/>
+          <w:color w:val="FF0000"/>
+          <w:sz w:val="22"/>
+          <w:szCs w:val="22"/>
+        </w:rPr>
+        <w:t>or a culvert removed as part of an estuarine project</w:t>
+      </w:r>
+      <w:r>
+        <w:rPr>
+          <w:rFonts w:asciiTheme="minorHAnsi" w:hAnsiTheme="minorHAnsi" w:cstheme="minorHAnsi"/>
+          <w:sz w:val="22"/>
+          <w:szCs w:val="22"/>
+        </w:rPr>
+        <w:t>.</w:t>
+      </w:r>
+      <w:r>
+        <w:rPr>
+          <w:rFonts w:asciiTheme="minorHAnsi" w:hAnsiTheme="minorHAnsi" w:cstheme="minorHAnsi"/>
+          <w:sz w:val="22"/>
+          <w:szCs w:val="22"/>
+        </w:rPr>
+        <w:t xml:space="preserve"> </w:t>
       </w:r>
     </w:p>
     <w:p>
@@ -4126,16 +4468,7 @@
           <w:sz w:val="22"/>
           <w:szCs w:val="22"/>
         </w:rPr>
-        <w:t xml:space="preserve">by the respondent is </w:t>
-      </w:r>
-      <w:r>
-        <w:rPr>
-          <w:rFonts w:asciiTheme="minorHAnsi" w:hAnsiTheme="minorHAnsi" w:cstheme="minorHAnsi"/>
-          <w:sz w:val="22"/>
-          <w:szCs w:val="22"/>
-        </w:rPr>
-        <w:lastRenderedPageBreak/>
-        <w:t xml:space="preserve">not always the most accurate data layer to use to precisely place a fish passage point.  Use the respondents map to get to the correct location but review the other base layers to determine the most accurate location.  </w:t>
+        <w:t xml:space="preserve">by the respondent is not always the most accurate data layer to use to precisely place a fish passage point.  Use the respondents map to get to the correct location but review the other base layers to determine the most accurate location.  </w:t>
       </w:r>
     </w:p>
     <w:p>
@@ -4288,6 +4621,25 @@
     </w:p>
     <w:p>
       <w:pPr>
+        <w:rPr>
+          <w:rFonts w:asciiTheme="minorHAnsi" w:hAnsiTheme="minorHAnsi" w:cstheme="minorHAnsi"/>
+          <w:b/>
+          <w:sz w:val="22"/>
+          <w:szCs w:val="22"/>
+        </w:rPr>
+      </w:pPr>
+      <w:r>
+        <w:rPr>
+          <w:rFonts w:asciiTheme="minorHAnsi" w:hAnsiTheme="minorHAnsi" w:cstheme="minorHAnsi"/>
+          <w:b/>
+          <w:sz w:val="22"/>
+          <w:szCs w:val="22"/>
+        </w:rPr>
+        <w:br w:type="page"/>
+      </w:r>
+    </w:p>
+    <w:p>
+      <w:pPr>
         <w:pStyle w:val="ListParagraph"/>
         <w:numPr>
           <w:ilvl w:val="0"/>
@@ -4307,6 +4659,7 @@
           <w:sz w:val="22"/>
           <w:szCs w:val="22"/>
         </w:rPr>
+        <w:lastRenderedPageBreak/>
         <w:t>Riparian projects</w:t>
       </w:r>
       <w:r>
@@ -4362,8 +4715,6 @@
         </w:rPr>
         <w:t xml:space="preserve">’, </w:t>
       </w:r>
-      <w:bookmarkStart w:id="0" w:name="_GoBack"/>
-      <w:bookmarkEnd w:id="0"/>
       <w:r>
         <w:rPr>
           <w:rFonts w:asciiTheme="minorHAnsi" w:hAnsiTheme="minorHAnsi" w:cstheme="minorHAnsi"/>
@@ -4437,7 +4788,151 @@
           <w:sz w:val="22"/>
           <w:szCs w:val="22"/>
         </w:rPr>
-        <w:t xml:space="preserve">the restoration activity, and very rarely mapped as points.  They will be mapped as a line when the restoration activity occupies a linear location such as a riparian planting project.  Although riparian projects exist adjacent to the stream, riparian projects will be mapped as a line segment directly on top of the stream.  In very rare circumstances, such as a chemical application project, the project may be mapped as a point. In these cases, the point will be mapped at the location of the chemical application.  </w:t>
+        <w:t xml:space="preserve">the restoration activity, and </w:t>
+      </w:r>
+      <w:r>
+        <w:rPr>
+          <w:rFonts w:asciiTheme="minorHAnsi" w:hAnsiTheme="minorHAnsi" w:cstheme="minorHAnsi"/>
+          <w:i/>
+          <w:sz w:val="22"/>
+          <w:szCs w:val="22"/>
+        </w:rPr>
+        <w:t>very rarely</w:t>
+      </w:r>
+      <w:r>
+        <w:rPr>
+          <w:rFonts w:asciiTheme="minorHAnsi" w:hAnsiTheme="minorHAnsi" w:cstheme="minorHAnsi"/>
+          <w:sz w:val="22"/>
+          <w:szCs w:val="22"/>
+        </w:rPr>
+        <w:t xml:space="preserve"> mapped as points.  They will be mapped as a line when the restoration activity occupies a linear location such as a riparian planting project.  Although riparian projects exist adjacent to the stream, riparian projects will be mapped as a line segment directly on top of the stream.  </w:t>
+      </w:r>
+      <w:r>
+        <w:rPr>
+          <w:rFonts w:asciiTheme="minorHAnsi" w:hAnsiTheme="minorHAnsi" w:cstheme="minorHAnsi"/>
+          <w:color w:val="FF0000"/>
+          <w:sz w:val="22"/>
+          <w:szCs w:val="22"/>
+        </w:rPr>
+        <w:t xml:space="preserve">In </w:t>
+      </w:r>
+      <w:r>
+        <w:rPr>
+          <w:rFonts w:asciiTheme="minorHAnsi" w:hAnsiTheme="minorHAnsi" w:cstheme="minorHAnsi"/>
+          <w:color w:val="FF0000"/>
+          <w:sz w:val="22"/>
+          <w:szCs w:val="22"/>
+        </w:rPr>
+        <w:t>some</w:t>
+      </w:r>
+      <w:r>
+        <w:rPr>
+          <w:rFonts w:asciiTheme="minorHAnsi" w:hAnsiTheme="minorHAnsi" w:cstheme="minorHAnsi"/>
+          <w:color w:val="FF0000"/>
+          <w:sz w:val="22"/>
+          <w:szCs w:val="22"/>
+        </w:rPr>
+        <w:t xml:space="preserve"> circumstances, such as a chemical application project</w:t>
+      </w:r>
+      <w:r>
+        <w:rPr>
+          <w:rFonts w:asciiTheme="minorHAnsi" w:hAnsiTheme="minorHAnsi" w:cstheme="minorHAnsi"/>
+          <w:color w:val="FF0000"/>
+          <w:sz w:val="22"/>
+          <w:szCs w:val="22"/>
+        </w:rPr>
+        <w:t xml:space="preserve">, or a noxious weed </w:t>
+      </w:r>
+      <w:proofErr w:type="gramStart"/>
+      <w:r>
+        <w:rPr>
+          <w:rFonts w:asciiTheme="minorHAnsi" w:hAnsiTheme="minorHAnsi" w:cstheme="minorHAnsi"/>
+          <w:color w:val="FF0000"/>
+          <w:sz w:val="22"/>
+          <w:szCs w:val="22"/>
+        </w:rPr>
+        <w:t xml:space="preserve">removal </w:t>
+      </w:r>
+      <w:r>
+        <w:rPr>
+          <w:rFonts w:asciiTheme="minorHAnsi" w:hAnsiTheme="minorHAnsi" w:cstheme="minorHAnsi"/>
+          <w:color w:val="FF0000"/>
+          <w:sz w:val="22"/>
+          <w:szCs w:val="22"/>
+        </w:rPr>
+        <w:t>,</w:t>
+      </w:r>
+      <w:proofErr w:type="gramEnd"/>
+      <w:r>
+        <w:rPr>
+          <w:rFonts w:asciiTheme="minorHAnsi" w:hAnsiTheme="minorHAnsi" w:cstheme="minorHAnsi"/>
+          <w:color w:val="FF0000"/>
+          <w:sz w:val="22"/>
+          <w:szCs w:val="22"/>
+        </w:rPr>
+        <w:t xml:space="preserve"> the project may be mapped as a point. </w:t>
+      </w:r>
+      <w:r>
+        <w:rPr>
+          <w:rFonts w:asciiTheme="minorHAnsi" w:hAnsiTheme="minorHAnsi" w:cstheme="minorHAnsi"/>
+          <w:sz w:val="22"/>
+          <w:szCs w:val="22"/>
+        </w:rPr>
+        <w:t>In these cases, the point will be mapped at the location of the chemical application</w:t>
+      </w:r>
+      <w:r>
+        <w:rPr>
+          <w:rFonts w:asciiTheme="minorHAnsi" w:hAnsiTheme="minorHAnsi" w:cstheme="minorHAnsi"/>
+          <w:sz w:val="22"/>
+          <w:szCs w:val="22"/>
+        </w:rPr>
+        <w:t xml:space="preserve"> or weed treatment</w:t>
+      </w:r>
+      <w:r>
+        <w:rPr>
+          <w:rFonts w:asciiTheme="minorHAnsi" w:hAnsiTheme="minorHAnsi" w:cstheme="minorHAnsi"/>
+          <w:sz w:val="22"/>
+          <w:szCs w:val="22"/>
+        </w:rPr>
+        <w:t xml:space="preserve">. </w:t>
+      </w:r>
+    </w:p>
+    <w:p>
+      <w:pPr>
+        <w:ind w:left="1080" w:firstLine="360"/>
+        <w:rPr>
+          <w:rFonts w:asciiTheme="minorHAnsi" w:hAnsiTheme="minorHAnsi" w:cstheme="minorHAnsi"/>
+          <w:color w:val="FF0000"/>
+          <w:sz w:val="22"/>
+          <w:szCs w:val="22"/>
+        </w:rPr>
+      </w:pPr>
+      <w:r>
+        <w:rPr>
+          <w:rFonts w:asciiTheme="minorHAnsi" w:hAnsiTheme="minorHAnsi" w:cstheme="minorHAnsi"/>
+          <w:color w:val="FF0000"/>
+          <w:sz w:val="22"/>
+          <w:szCs w:val="22"/>
+        </w:rPr>
+        <w:t xml:space="preserve"> </w:t>
+      </w:r>
+      <w:r>
+        <w:rPr>
+          <w:rFonts w:asciiTheme="minorHAnsi" w:hAnsiTheme="minorHAnsi" w:cstheme="minorHAnsi"/>
+          <w:color w:val="FF0000"/>
+          <w:sz w:val="22"/>
+          <w:szCs w:val="22"/>
+        </w:rPr>
+        <w:t xml:space="preserve"> An exception to mapp</w:t>
+      </w:r>
+      <w:r>
+        <w:rPr>
+          <w:rFonts w:asciiTheme="minorHAnsi" w:hAnsiTheme="minorHAnsi" w:cstheme="minorHAnsi"/>
+          <w:color w:val="FF0000"/>
+          <w:sz w:val="22"/>
+          <w:szCs w:val="22"/>
+        </w:rPr>
+        <w:t>ing riparian as a line are those projects indicating a livestock crossing—individual crossings should be mapped as a point.</w:t>
       </w:r>
     </w:p>
     <w:p>
@@ -4494,16 +4989,34 @@
           <w:sz w:val="22"/>
           <w:szCs w:val="22"/>
         </w:rPr>
-        <w:t xml:space="preserve">olygons when the restoration activity </w:t>
-      </w:r>
-      <w:r>
-        <w:rPr>
-          <w:rFonts w:asciiTheme="minorHAnsi" w:hAnsiTheme="minorHAnsi" w:cstheme="minorHAnsi"/>
-          <w:sz w:val="22"/>
-          <w:szCs w:val="22"/>
-        </w:rPr>
-        <w:lastRenderedPageBreak/>
-        <w:t>occupies an area such as a wetland restoration.  Wetland projects will be mapped as points if the restoration activity is at a single location such as the position of a dike for a dike removal project.</w:t>
+        <w:t>olygons when the restoration activity occupies an area such as a wetland restoration.  Wetland projects will be mapped as points if the restoration activity is at a single location such as the position of a dike for a dike removal project.</w:t>
+      </w:r>
+    </w:p>
+    <w:p>
+      <w:pPr>
+        <w:ind w:left="1080" w:firstLine="360"/>
+        <w:rPr>
+          <w:rFonts w:asciiTheme="minorHAnsi" w:hAnsiTheme="minorHAnsi" w:cstheme="minorHAnsi"/>
+          <w:sz w:val="22"/>
+          <w:szCs w:val="22"/>
+        </w:rPr>
+      </w:pPr>
+      <w:r>
+        <w:rPr>
+          <w:rFonts w:asciiTheme="minorHAnsi" w:hAnsiTheme="minorHAnsi" w:cstheme="minorHAnsi"/>
+          <w:color w:val="FF0000"/>
+          <w:sz w:val="22"/>
+          <w:szCs w:val="22"/>
+        </w:rPr>
+        <w:t>Constructed wetland projects for waste water treatment or water quality improvements will be reported and mapped following the guidelines for upland projects</w:t>
+      </w:r>
+      <w:r>
+        <w:rPr>
+          <w:rFonts w:asciiTheme="minorHAnsi" w:hAnsiTheme="minorHAnsi" w:cstheme="minorHAnsi"/>
+          <w:sz w:val="22"/>
+          <w:szCs w:val="22"/>
+        </w:rPr>
+        <w:t>.</w:t>
       </w:r>
     </w:p>
     <w:p>
@@ -4516,6 +5029,7 @@
         <w:rPr>
           <w:rFonts w:asciiTheme="minorHAnsi" w:hAnsiTheme="minorHAnsi" w:cstheme="minorHAnsi"/>
           <w:b/>
+          <w:color w:val="FF0000"/>
           <w:sz w:val="22"/>
           <w:szCs w:val="22"/>
         </w:rPr>
@@ -4524,62 +5038,35 @@
         <w:rPr>
           <w:rFonts w:asciiTheme="minorHAnsi" w:hAnsiTheme="minorHAnsi" w:cstheme="minorHAnsi"/>
           <w:b/>
-          <w:sz w:val="22"/>
-          <w:szCs w:val="22"/>
-        </w:rPr>
-        <w:t>Upland</w:t>
-      </w:r>
-    </w:p>
-    <w:p>
-      <w:pPr>
-        <w:ind w:left="1080" w:firstLine="360"/>
-        <w:rPr>
-          <w:rFonts w:asciiTheme="minorHAnsi" w:hAnsiTheme="minorHAnsi" w:cstheme="minorHAnsi"/>
-          <w:sz w:val="22"/>
-          <w:szCs w:val="22"/>
-        </w:rPr>
-      </w:pPr>
-      <w:r>
-        <w:rPr>
-          <w:rFonts w:asciiTheme="minorHAnsi" w:hAnsiTheme="minorHAnsi" w:cstheme="minorHAnsi"/>
-          <w:sz w:val="22"/>
-          <w:szCs w:val="22"/>
-        </w:rPr>
-        <w:t xml:space="preserve">Upland projects will be mapped primarily as polygons, secondarily as lines or points, reflecting the placement of the restoration activity. The feature type used will match that of the respondent’s map to preserve the maximum detail provided. Upland projects will be mapped as a point when the restoration activity occupies a single location such as an off-channel livestock watering project.  They will be mapped as a line when the restoration activity occupies a linear location such as a ditch to pipeline restoration or cross fencing project.  They will be mapped </w:t>
-      </w:r>
-      <w:proofErr w:type="gramStart"/>
-      <w:r>
-        <w:rPr>
-          <w:rFonts w:asciiTheme="minorHAnsi" w:hAnsiTheme="minorHAnsi" w:cstheme="minorHAnsi"/>
-          <w:sz w:val="22"/>
-          <w:szCs w:val="22"/>
-        </w:rPr>
-        <w:t>as a polygons</w:t>
-      </w:r>
-      <w:proofErr w:type="gramEnd"/>
-      <w:r>
-        <w:rPr>
-          <w:rFonts w:asciiTheme="minorHAnsi" w:hAnsiTheme="minorHAnsi" w:cstheme="minorHAnsi"/>
-          <w:sz w:val="22"/>
-          <w:szCs w:val="22"/>
-        </w:rPr>
-        <w:t xml:space="preserve"> when the restoration activity occupies an area such as an upland </w:t>
-      </w:r>
-      <w:r>
-        <w:rPr>
-          <w:rFonts w:asciiTheme="minorHAnsi" w:hAnsiTheme="minorHAnsi" w:cstheme="minorHAnsi"/>
-          <w:sz w:val="22"/>
-          <w:szCs w:val="22"/>
-        </w:rPr>
-        <w:t>seeding project</w:t>
-      </w:r>
-      <w:r>
-        <w:rPr>
-          <w:rFonts w:asciiTheme="minorHAnsi" w:hAnsiTheme="minorHAnsi" w:cstheme="minorHAnsi"/>
-          <w:sz w:val="22"/>
-          <w:szCs w:val="22"/>
-        </w:rPr>
-        <w:t xml:space="preserve">.  </w:t>
+          <w:color w:val="FF0000"/>
+          <w:sz w:val="22"/>
+          <w:szCs w:val="22"/>
+        </w:rPr>
+        <w:t>Estuarine</w:t>
+      </w:r>
+    </w:p>
+    <w:p>
+      <w:pPr>
+        <w:pStyle w:val="ListParagraph"/>
+        <w:numPr>
+          <w:ilvl w:val="1"/>
+          <w:numId w:val="4"/>
+        </w:numPr>
+        <w:rPr>
+          <w:rFonts w:asciiTheme="minorHAnsi" w:hAnsiTheme="minorHAnsi" w:cstheme="minorHAnsi"/>
+          <w:color w:val="FF0000"/>
+          <w:sz w:val="22"/>
+          <w:szCs w:val="22"/>
+        </w:rPr>
+      </w:pPr>
+      <w:r>
+        <w:rPr>
+          <w:rFonts w:asciiTheme="minorHAnsi" w:hAnsiTheme="minorHAnsi" w:cstheme="minorHAnsi"/>
+          <w:color w:val="FF0000"/>
+          <w:sz w:val="22"/>
+          <w:szCs w:val="22"/>
+        </w:rPr>
+        <w:t>Estuarine projects will be mapped according to the same guidelines as wetland projects.</w:t>
       </w:r>
     </w:p>
     <w:p>
@@ -4591,17 +5078,143 @@
         </w:numPr>
         <w:rPr>
           <w:rFonts w:asciiTheme="minorHAnsi" w:hAnsiTheme="minorHAnsi" w:cstheme="minorHAnsi"/>
-          <w:sz w:val="22"/>
-          <w:szCs w:val="22"/>
-        </w:rPr>
-      </w:pPr>
-      <w:r>
-        <w:rPr>
-          <w:rFonts w:asciiTheme="minorHAnsi" w:hAnsiTheme="minorHAnsi" w:cstheme="minorHAnsi"/>
           <w:b/>
           <w:sz w:val="22"/>
           <w:szCs w:val="22"/>
         </w:rPr>
+      </w:pPr>
+      <w:r>
+        <w:rPr>
+          <w:rFonts w:asciiTheme="minorHAnsi" w:hAnsiTheme="minorHAnsi" w:cstheme="minorHAnsi"/>
+          <w:b/>
+          <w:sz w:val="22"/>
+          <w:szCs w:val="22"/>
+        </w:rPr>
+        <w:t>Upland</w:t>
+      </w:r>
+    </w:p>
+    <w:p>
+      <w:pPr>
+        <w:ind w:left="1080" w:firstLine="360"/>
+        <w:rPr>
+          <w:rFonts w:asciiTheme="minorHAnsi" w:hAnsiTheme="minorHAnsi" w:cstheme="minorHAnsi"/>
+          <w:sz w:val="22"/>
+          <w:szCs w:val="22"/>
+        </w:rPr>
+      </w:pPr>
+      <w:r>
+        <w:rPr>
+          <w:rFonts w:asciiTheme="minorHAnsi" w:hAnsiTheme="minorHAnsi" w:cstheme="minorHAnsi"/>
+          <w:sz w:val="22"/>
+          <w:szCs w:val="22"/>
+        </w:rPr>
+        <w:t xml:space="preserve">Upland projects will be mapped primarily as polygons, secondarily as lines or points, reflecting the placement of the restoration activity. The feature type used will match that of the respondent’s map to preserve the maximum detail provided. Upland projects will be mapped as a point when the restoration activity occupies a single location such as an off-channel livestock watering project.  </w:t>
+      </w:r>
+      <w:r>
+        <w:rPr>
+          <w:rFonts w:asciiTheme="minorHAnsi" w:hAnsiTheme="minorHAnsi" w:cstheme="minorHAnsi"/>
+          <w:color w:val="FF0000"/>
+          <w:sz w:val="22"/>
+          <w:szCs w:val="22"/>
+        </w:rPr>
+        <w:t>If a livestock crossing point is not indicated on the respondent’s map, it should be flagged for follow up.</w:t>
+      </w:r>
+    </w:p>
+    <w:p>
+      <w:pPr>
+        <w:ind w:left="1080" w:firstLine="360"/>
+        <w:rPr>
+          <w:rFonts w:asciiTheme="minorHAnsi" w:hAnsiTheme="minorHAnsi" w:cstheme="minorHAnsi"/>
+          <w:sz w:val="22"/>
+          <w:szCs w:val="22"/>
+        </w:rPr>
+      </w:pPr>
+      <w:r>
+        <w:rPr>
+          <w:rFonts w:asciiTheme="minorHAnsi" w:hAnsiTheme="minorHAnsi" w:cstheme="minorHAnsi"/>
+          <w:sz w:val="22"/>
+          <w:szCs w:val="22"/>
+        </w:rPr>
+        <w:t xml:space="preserve">Upland projects </w:t>
+      </w:r>
+      <w:r>
+        <w:rPr>
+          <w:rFonts w:asciiTheme="minorHAnsi" w:hAnsiTheme="minorHAnsi" w:cstheme="minorHAnsi"/>
+          <w:sz w:val="22"/>
+          <w:szCs w:val="22"/>
+        </w:rPr>
+        <w:t>will be mapped as a line when the restoration activity occupies a linear location such as a ditch to pipeline restoration or cross fencing pro</w:t>
+      </w:r>
+      <w:r>
+        <w:rPr>
+          <w:rFonts w:asciiTheme="minorHAnsi" w:hAnsiTheme="minorHAnsi" w:cstheme="minorHAnsi"/>
+          <w:sz w:val="22"/>
+          <w:szCs w:val="22"/>
+        </w:rPr>
+        <w:t xml:space="preserve">ject.  They will be mapped as </w:t>
+      </w:r>
+      <w:r>
+        <w:rPr>
+          <w:rFonts w:asciiTheme="minorHAnsi" w:hAnsiTheme="minorHAnsi" w:cstheme="minorHAnsi"/>
+          <w:sz w:val="22"/>
+          <w:szCs w:val="22"/>
+        </w:rPr>
+        <w:t xml:space="preserve">polygons when the restoration activity occupies an area such as an upland </w:t>
+      </w:r>
+      <w:r>
+        <w:rPr>
+          <w:rFonts w:asciiTheme="minorHAnsi" w:hAnsiTheme="minorHAnsi" w:cstheme="minorHAnsi"/>
+          <w:sz w:val="22"/>
+          <w:szCs w:val="22"/>
+        </w:rPr>
+        <w:t>seeding project</w:t>
+      </w:r>
+      <w:r>
+        <w:rPr>
+          <w:rFonts w:asciiTheme="minorHAnsi" w:hAnsiTheme="minorHAnsi" w:cstheme="minorHAnsi"/>
+          <w:sz w:val="22"/>
+          <w:szCs w:val="22"/>
+        </w:rPr>
+        <w:t xml:space="preserve"> </w:t>
+      </w:r>
+      <w:r>
+        <w:rPr>
+          <w:rFonts w:asciiTheme="minorHAnsi" w:hAnsiTheme="minorHAnsi" w:cstheme="minorHAnsi"/>
+          <w:color w:val="FF0000"/>
+          <w:sz w:val="22"/>
+          <w:szCs w:val="22"/>
+        </w:rPr>
+        <w:t>or upland noxious weed removal</w:t>
+      </w:r>
+      <w:r>
+        <w:rPr>
+          <w:rFonts w:asciiTheme="minorHAnsi" w:hAnsiTheme="minorHAnsi" w:cstheme="minorHAnsi"/>
+          <w:sz w:val="22"/>
+          <w:szCs w:val="22"/>
+        </w:rPr>
+        <w:t xml:space="preserve">.  </w:t>
+      </w:r>
+    </w:p>
+    <w:p>
+      <w:pPr>
+        <w:pStyle w:val="ListParagraph"/>
+        <w:numPr>
+          <w:ilvl w:val="0"/>
+          <w:numId w:val="4"/>
+        </w:numPr>
+        <w:rPr>
+          <w:rFonts w:asciiTheme="minorHAnsi" w:hAnsiTheme="minorHAnsi" w:cstheme="minorHAnsi"/>
+          <w:sz w:val="22"/>
+          <w:szCs w:val="22"/>
+        </w:rPr>
+      </w:pPr>
+      <w:r>
+        <w:rPr>
+          <w:rFonts w:asciiTheme="minorHAnsi" w:hAnsiTheme="minorHAnsi" w:cstheme="minorHAnsi"/>
+          <w:b/>
+          <w:sz w:val="22"/>
+          <w:szCs w:val="22"/>
+        </w:rPr>
         <w:t>Urban</w:t>
       </w:r>
     </w:p>
@@ -4662,6 +5275,240 @@
         </w:rPr>
         <w:t xml:space="preserve"> the maximum detail provided.</w:t>
       </w:r>
+    </w:p>
+    <w:p>
+      <w:pPr>
+        <w:pStyle w:val="ListParagraph"/>
+        <w:ind w:left="1080"/>
+        <w:rPr>
+          <w:rFonts w:asciiTheme="minorHAnsi" w:hAnsiTheme="minorHAnsi" w:cstheme="minorHAnsi"/>
+          <w:sz w:val="22"/>
+          <w:szCs w:val="22"/>
+        </w:rPr>
+      </w:pPr>
+    </w:p>
+    <w:p>
+      <w:pPr>
+        <w:pStyle w:val="ListParagraph"/>
+        <w:numPr>
+          <w:ilvl w:val="0"/>
+          <w:numId w:val="4"/>
+        </w:numPr>
+        <w:rPr>
+          <w:rFonts w:asciiTheme="minorHAnsi" w:hAnsiTheme="minorHAnsi" w:cstheme="minorHAnsi"/>
+          <w:sz w:val="22"/>
+          <w:szCs w:val="22"/>
+        </w:rPr>
+      </w:pPr>
+      <w:r>
+        <w:rPr>
+          <w:rFonts w:asciiTheme="minorHAnsi" w:hAnsiTheme="minorHAnsi" w:cstheme="minorHAnsi"/>
+          <w:b/>
+          <w:sz w:val="22"/>
+          <w:szCs w:val="22"/>
+        </w:rPr>
+        <w:t>A note about Oregon State Weed Board Projects</w:t>
+      </w:r>
+    </w:p>
+    <w:p>
+      <w:pPr>
+        <w:ind w:left="1080" w:firstLine="360"/>
+        <w:rPr>
+          <w:rFonts w:asciiTheme="minorHAnsi" w:hAnsiTheme="minorHAnsi" w:cstheme="minorHAnsi"/>
+          <w:color w:val="FF0000"/>
+          <w:sz w:val="22"/>
+          <w:szCs w:val="22"/>
+        </w:rPr>
+      </w:pPr>
+      <w:r>
+        <w:rPr>
+          <w:rFonts w:asciiTheme="minorHAnsi" w:hAnsiTheme="minorHAnsi" w:cstheme="minorHAnsi"/>
+          <w:color w:val="FF0000"/>
+          <w:sz w:val="22"/>
+          <w:szCs w:val="22"/>
+        </w:rPr>
+        <w:t xml:space="preserve">While not a specific activity, weed grants administered by the Oregon State Weed Board as the Grant Program listed in the OWRI Online Review and often have a different ‘look and feel’ </w:t>
+      </w:r>
+      <w:r>
+        <w:rPr>
+          <w:rFonts w:asciiTheme="minorHAnsi" w:hAnsiTheme="minorHAnsi" w:cstheme="minorHAnsi"/>
+          <w:color w:val="FF0000"/>
+          <w:sz w:val="22"/>
+          <w:szCs w:val="22"/>
+        </w:rPr>
+        <w:t>from</w:t>
+      </w:r>
+      <w:r>
+        <w:rPr>
+          <w:rFonts w:asciiTheme="minorHAnsi" w:hAnsiTheme="minorHAnsi" w:cstheme="minorHAnsi"/>
+          <w:color w:val="FF0000"/>
+          <w:sz w:val="22"/>
+          <w:szCs w:val="22"/>
+        </w:rPr>
+        <w:t xml:space="preserve"> other restoration projects. Ideally, weed projects will be submitted as shapefiles, indicating the </w:t>
+      </w:r>
+      <w:proofErr w:type="spellStart"/>
+      <w:r>
+        <w:rPr>
+          <w:rFonts w:asciiTheme="minorHAnsi" w:hAnsiTheme="minorHAnsi" w:cstheme="minorHAnsi"/>
+          <w:color w:val="FF0000"/>
+          <w:sz w:val="22"/>
+          <w:szCs w:val="22"/>
+        </w:rPr>
+        <w:t>x</w:t>
+      </w:r>
+      <w:proofErr w:type="gramStart"/>
+      <w:r>
+        <w:rPr>
+          <w:rFonts w:asciiTheme="minorHAnsi" w:hAnsiTheme="minorHAnsi" w:cstheme="minorHAnsi"/>
+          <w:color w:val="FF0000"/>
+          <w:sz w:val="22"/>
+          <w:szCs w:val="22"/>
+        </w:rPr>
+        <w:t>,y</w:t>
+      </w:r>
+      <w:proofErr w:type="spellEnd"/>
+      <w:proofErr w:type="gramEnd"/>
+      <w:r>
+        <w:rPr>
+          <w:rFonts w:asciiTheme="minorHAnsi" w:hAnsiTheme="minorHAnsi" w:cstheme="minorHAnsi"/>
+          <w:color w:val="FF0000"/>
+          <w:sz w:val="22"/>
+          <w:szCs w:val="22"/>
+        </w:rPr>
+        <w:t xml:space="preserve"> points of each noxious weed treated. These projects often have treatments that occur over a large area, and can occur in upland, as well as riparian settings.  If the respondent uploads a .</w:t>
+      </w:r>
+      <w:proofErr w:type="spellStart"/>
+      <w:r>
+        <w:rPr>
+          <w:rFonts w:asciiTheme="minorHAnsi" w:hAnsiTheme="minorHAnsi" w:cstheme="minorHAnsi"/>
+          <w:color w:val="FF0000"/>
+          <w:sz w:val="22"/>
+          <w:szCs w:val="22"/>
+        </w:rPr>
+        <w:t>pdf</w:t>
+      </w:r>
+      <w:proofErr w:type="spellEnd"/>
+      <w:r>
+        <w:rPr>
+          <w:rFonts w:asciiTheme="minorHAnsi" w:hAnsiTheme="minorHAnsi" w:cstheme="minorHAnsi"/>
+          <w:color w:val="FF0000"/>
+          <w:sz w:val="22"/>
+          <w:szCs w:val="22"/>
+        </w:rPr>
+        <w:t xml:space="preserve"> or .jpeg of the treatment area and the points occur in a riparian area, map the project according to the riparian guidelines.  If the .</w:t>
+      </w:r>
+      <w:proofErr w:type="spellStart"/>
+      <w:r>
+        <w:rPr>
+          <w:rFonts w:asciiTheme="minorHAnsi" w:hAnsiTheme="minorHAnsi" w:cstheme="minorHAnsi"/>
+          <w:color w:val="FF0000"/>
+          <w:sz w:val="22"/>
+          <w:szCs w:val="22"/>
+        </w:rPr>
+        <w:t>pdf</w:t>
+      </w:r>
+      <w:proofErr w:type="spellEnd"/>
+      <w:r>
+        <w:rPr>
+          <w:rFonts w:asciiTheme="minorHAnsi" w:hAnsiTheme="minorHAnsi" w:cstheme="minorHAnsi"/>
+          <w:color w:val="FF0000"/>
+          <w:sz w:val="22"/>
+          <w:szCs w:val="22"/>
+        </w:rPr>
+        <w:t xml:space="preserve"> or .jpeg indicates treatment occurs in an upland or wetland area, map the </w:t>
+      </w:r>
+      <w:proofErr w:type="gramStart"/>
+      <w:r>
+        <w:rPr>
+          <w:rFonts w:asciiTheme="minorHAnsi" w:hAnsiTheme="minorHAnsi" w:cstheme="minorHAnsi"/>
+          <w:color w:val="FF0000"/>
+          <w:sz w:val="22"/>
+          <w:szCs w:val="22"/>
+        </w:rPr>
+        <w:t>project  primarily</w:t>
+      </w:r>
+      <w:proofErr w:type="gramEnd"/>
+      <w:r>
+        <w:rPr>
+          <w:rFonts w:asciiTheme="minorHAnsi" w:hAnsiTheme="minorHAnsi" w:cstheme="minorHAnsi"/>
+          <w:color w:val="FF0000"/>
+          <w:sz w:val="22"/>
+          <w:szCs w:val="22"/>
+        </w:rPr>
+        <w:t xml:space="preserve"> as polygons, secondarily as lines or points.  </w:t>
+      </w:r>
+      <w:proofErr w:type="gramStart"/>
+      <w:r>
+        <w:rPr>
+          <w:rFonts w:asciiTheme="minorHAnsi" w:hAnsiTheme="minorHAnsi" w:cstheme="minorHAnsi"/>
+          <w:color w:val="FF0000"/>
+          <w:sz w:val="22"/>
+          <w:szCs w:val="22"/>
+        </w:rPr>
+        <w:t>If the .</w:t>
+      </w:r>
+      <w:proofErr w:type="spellStart"/>
+      <w:r>
+        <w:rPr>
+          <w:rFonts w:asciiTheme="minorHAnsi" w:hAnsiTheme="minorHAnsi" w:cstheme="minorHAnsi"/>
+          <w:color w:val="FF0000"/>
+          <w:sz w:val="22"/>
+          <w:szCs w:val="22"/>
+        </w:rPr>
+        <w:t>pdf</w:t>
+      </w:r>
+      <w:proofErr w:type="spellEnd"/>
+      <w:r>
+        <w:rPr>
+          <w:rFonts w:asciiTheme="minorHAnsi" w:hAnsiTheme="minorHAnsi" w:cstheme="minorHAnsi"/>
+          <w:color w:val="FF0000"/>
+          <w:sz w:val="22"/>
+          <w:szCs w:val="22"/>
+        </w:rPr>
+        <w:t>.</w:t>
+      </w:r>
+      <w:proofErr w:type="gramEnd"/>
+      <w:r>
+        <w:rPr>
+          <w:rFonts w:asciiTheme="minorHAnsi" w:hAnsiTheme="minorHAnsi" w:cstheme="minorHAnsi"/>
+          <w:color w:val="FF0000"/>
+          <w:sz w:val="22"/>
+          <w:szCs w:val="22"/>
+        </w:rPr>
+        <w:t xml:space="preserve"> </w:t>
+      </w:r>
+      <w:proofErr w:type="gramStart"/>
+      <w:r>
+        <w:rPr>
+          <w:rFonts w:asciiTheme="minorHAnsi" w:hAnsiTheme="minorHAnsi" w:cstheme="minorHAnsi"/>
+          <w:color w:val="FF0000"/>
+          <w:sz w:val="22"/>
+          <w:szCs w:val="22"/>
+        </w:rPr>
+        <w:t>or</w:t>
+      </w:r>
+      <w:proofErr w:type="gramEnd"/>
+      <w:r>
+        <w:rPr>
+          <w:rFonts w:asciiTheme="minorHAnsi" w:hAnsiTheme="minorHAnsi" w:cstheme="minorHAnsi"/>
+          <w:color w:val="FF0000"/>
+          <w:sz w:val="22"/>
+          <w:szCs w:val="22"/>
+        </w:rPr>
+        <w:t xml:space="preserve"> .jpeg is at too large a scale to be mapped, mark the project for follow up. </w:t>
+      </w:r>
+    </w:p>
+    <w:p>
+      <w:pPr>
+        <w:pStyle w:val="ListParagraph"/>
+        <w:ind w:left="1080"/>
+        <w:rPr>
+          <w:rFonts w:asciiTheme="minorHAnsi" w:hAnsiTheme="minorHAnsi" w:cstheme="minorHAnsi"/>
+          <w:sz w:val="22"/>
+          <w:szCs w:val="22"/>
+        </w:rPr>
+      </w:pPr>
     </w:p>
     <w:p>
       <w:pPr>
@@ -4784,7 +5631,17 @@
                 <w:sz w:val="22"/>
                 <w:szCs w:val="22"/>
               </w:rPr>
-              <w:t>, select the appropriate option</w:t>
+              <w:t>, select th</w:t>
+            </w:r>
+            <w:bookmarkStart w:id="0" w:name="_GoBack"/>
+            <w:bookmarkEnd w:id="0"/>
+            <w:r>
+              <w:rPr>
+                <w:rFonts w:asciiTheme="minorHAnsi" w:hAnsiTheme="minorHAnsi" w:cstheme="minorHAnsi"/>
+                <w:sz w:val="22"/>
+                <w:szCs w:val="22"/>
+              </w:rPr>
+              <w:t>e appropriate option</w:t>
             </w:r>
             <w:r>
               <w:rPr>
@@ -5016,6 +5873,7 @@
                 <w:sz w:val="22"/>
                 <w:szCs w:val="22"/>
               </w:rPr>
+              <w:lastRenderedPageBreak/>
               <w:t>project_nbr</w:t>
             </w:r>
             <w:proofErr w:type="spellEnd"/>
@@ -5025,7 +5883,15 @@
                 <w:sz w:val="22"/>
                 <w:szCs w:val="22"/>
               </w:rPr>
-              <w:t>: database identifier, found at the top right hand corner of the hard-copy form in pencil (e</w:t>
+              <w:t xml:space="preserve">: database identifier </w:t>
+            </w:r>
+            <w:r>
+              <w:rPr>
+                <w:rFonts w:asciiTheme="minorHAnsi" w:hAnsiTheme="minorHAnsi" w:cstheme="minorHAnsi"/>
+                <w:sz w:val="22"/>
+                <w:szCs w:val="22"/>
+              </w:rPr>
+              <w:t>(e</w:t>
             </w:r>
             <w:r>
               <w:rPr>
@@ -5041,7 +5907,23 @@
                 <w:sz w:val="22"/>
                 <w:szCs w:val="22"/>
               </w:rPr>
-              <w:t>20060634).  Alternatively, the project number can b</w:t>
+              <w:t xml:space="preserve">20060634).  </w:t>
+            </w:r>
+            <w:r>
+              <w:rPr>
+                <w:rFonts w:asciiTheme="minorHAnsi" w:hAnsiTheme="minorHAnsi" w:cstheme="minorHAnsi"/>
+                <w:sz w:val="22"/>
+                <w:szCs w:val="22"/>
+              </w:rPr>
+              <w:t>T</w:t>
+            </w:r>
+            <w:r>
+              <w:rPr>
+                <w:rFonts w:asciiTheme="minorHAnsi" w:hAnsiTheme="minorHAnsi" w:cstheme="minorHAnsi"/>
+                <w:sz w:val="22"/>
+                <w:szCs w:val="22"/>
+              </w:rPr>
+              <w:t>he project number can b</w:t>
             </w:r>
             <w:r>
               <w:rPr>
@@ -5335,39 +6217,39 @@
                 <w:sz w:val="22"/>
                 <w:szCs w:val="22"/>
               </w:rPr>
-              <w:t>that occurred. The treatments are reported o</w:t>
-            </w:r>
-            <w:r>
-              <w:rPr>
-                <w:rFonts w:asciiTheme="minorHAnsi" w:hAnsiTheme="minorHAnsi" w:cstheme="minorHAnsi"/>
-                <w:sz w:val="22"/>
-                <w:szCs w:val="22"/>
-              </w:rPr>
-              <w:t xml:space="preserve">n the OWRI </w:t>
-            </w:r>
-            <w:r>
-              <w:rPr>
-                <w:rFonts w:asciiTheme="minorHAnsi" w:hAnsiTheme="minorHAnsi" w:cstheme="minorHAnsi"/>
-                <w:sz w:val="22"/>
-                <w:szCs w:val="22"/>
-              </w:rPr>
-              <w:t xml:space="preserve">hard copy </w:t>
-            </w:r>
-            <w:r>
-              <w:rPr>
-                <w:rFonts w:asciiTheme="minorHAnsi" w:hAnsiTheme="minorHAnsi" w:cstheme="minorHAnsi"/>
-                <w:sz w:val="22"/>
-                <w:szCs w:val="22"/>
-              </w:rPr>
-              <w:t>form under each activity page.</w:t>
-            </w:r>
-            <w:r>
-              <w:rPr>
-                <w:rFonts w:asciiTheme="minorHAnsi" w:hAnsiTheme="minorHAnsi" w:cstheme="minorHAnsi"/>
-                <w:sz w:val="22"/>
-                <w:szCs w:val="22"/>
-              </w:rPr>
-              <w:t xml:space="preserve">   On the OWRIO data review webpage, copy and paste the ‘Treatment’.  If the spatial feature represents more than one treatment, briefly summarize all.</w:t>
+              <w:t>that occurred. On the OWRIO data revi</w:t>
+            </w:r>
+            <w:r>
+              <w:rPr>
+                <w:rFonts w:asciiTheme="minorHAnsi" w:hAnsiTheme="minorHAnsi" w:cstheme="minorHAnsi"/>
+                <w:sz w:val="22"/>
+                <w:szCs w:val="22"/>
+              </w:rPr>
+              <w:t>ew webpage, copy and paste the ‘T</w:t>
+            </w:r>
+            <w:r>
+              <w:rPr>
+                <w:rFonts w:asciiTheme="minorHAnsi" w:hAnsiTheme="minorHAnsi" w:cstheme="minorHAnsi"/>
+                <w:sz w:val="22"/>
+                <w:szCs w:val="22"/>
+              </w:rPr>
+              <w:t>reatment</w:t>
+            </w:r>
+            <w:r>
+              <w:rPr>
+                <w:rFonts w:asciiTheme="minorHAnsi" w:hAnsiTheme="minorHAnsi" w:cstheme="minorHAnsi"/>
+                <w:sz w:val="22"/>
+                <w:szCs w:val="22"/>
+              </w:rPr>
+              <w:t xml:space="preserve"> (s)’ listed under the Treatment and Metrics table</w:t>
+            </w:r>
+            <w:r>
+              <w:rPr>
+                <w:rFonts w:asciiTheme="minorHAnsi" w:hAnsiTheme="minorHAnsi" w:cstheme="minorHAnsi"/>
+                <w:sz w:val="22"/>
+                <w:szCs w:val="22"/>
+              </w:rPr>
+              <w:t>.  If the spatial feature represents more than one treatment, briefly summarize all.</w:t>
             </w:r>
           </w:p>
           <w:p>
@@ -5834,7 +6716,6 @@
                 <w:sz w:val="22"/>
                 <w:szCs w:val="22"/>
               </w:rPr>
-              <w:lastRenderedPageBreak/>
               <w:t>point_x</w:t>
             </w:r>
             <w:proofErr w:type="spellEnd"/>
@@ -6613,7 +7494,7 @@
         <w:sz w:val="18"/>
         <w:szCs w:val="18"/>
       </w:rPr>
-      <w:t>4</w:t>
+      <w:t>1</w:t>
     </w:r>
     <w:r>
       <w:rPr>
@@ -6677,7 +7558,7 @@
         <w:sz w:val="18"/>
         <w:szCs w:val="18"/>
       </w:rPr>
-      <w:t>3/21/12</w:t>
+      <w:t>8/26/13</w:t>
     </w:r>
     <w:r>
       <w:rPr>
@@ -6771,6 +7652,119 @@
 <file path=word/numbering.xml><?xml version="1.0" encoding="utf-8"?>
 <w:numbering xmlns:wpc="http://schemas.microsoft.com/office/word/2010/wordprocessingCanvas" xmlns:mc="http://schemas.openxmlformats.org/markup-compatibility/2006" xmlns:o="urn:schemas-microsoft-com:office:office" xmlns:r="http://schemas.openxmlformats.org/officeDocument/2006/relationships" xmlns:m="http://schemas.openxmlformats.org/officeDocument/2006/math" xmlns:v="urn:schemas-microsoft-com:vml" xmlns:wp14="http://schemas.microsoft.com/office/word/2010/wordprocessingDrawing" xmlns:wp="http://schemas.openxmlformats.org/drawingml/2006/wordprocessingDrawing" xmlns:w10="urn:schemas-microsoft-com:office:word" xmlns:w="http://schemas.openxmlformats.org/wordprocessingml/2006/main" xmlns:w14="http://schemas.microsoft.com/office/word/2010/wordml" xmlns:wpg="http://schemas.microsoft.com/office/word/2010/wordprocessingGroup" xmlns:wpi="http://schemas.microsoft.com/office/word/2010/wordprocessingInk" xmlns:wne="http://schemas.microsoft.com/office/word/2006/wordml" xmlns:wps="http://schemas.microsoft.com/office/word/2010/wordprocessingShape" mc:Ignorable="w14 wp14">
   <w:abstractNum w:abstractNumId="0">
+    <w:nsid w:val="04B66225"/>
+    <w:multiLevelType w:val="hybridMultilevel"/>
+    <w:tmpl w:val="377E3FAE"/>
+    <w:lvl w:ilvl="0" w:tplc="04090005">
+      <w:start w:val="1"/>
+      <w:numFmt w:val="bullet"/>
+      <w:lvlText w:val=""/>
+      <w:lvlJc w:val="left"/>
+      <w:pPr>
+        <w:ind w:left="1080" w:hanging="360"/>
+      </w:pPr>
+      <w:rPr>
+        <w:rFonts w:ascii="Wingdings" w:hAnsi="Wingdings" w:hint="default"/>
+      </w:rPr>
+    </w:lvl>
+    <w:lvl w:ilvl="1" w:tplc="04090003" w:tentative="1">
+      <w:start w:val="1"/>
+      <w:numFmt w:val="bullet"/>
+      <w:lvlText w:val="o"/>
+      <w:lvlJc w:val="left"/>
+      <w:pPr>
+        <w:ind w:left="1800" w:hanging="360"/>
+      </w:pPr>
+      <w:rPr>
+        <w:rFonts w:ascii="Courier New" w:hAnsi="Courier New" w:cs="Courier New" w:hint="default"/>
+      </w:rPr>
+    </w:lvl>
+    <w:lvl w:ilvl="2" w:tplc="04090005" w:tentative="1">
+      <w:start w:val="1"/>
+      <w:numFmt w:val="bullet"/>
+      <w:lvlText w:val=""/>
+      <w:lvlJc w:val="left"/>
+      <w:pPr>
+        <w:ind w:left="2520" w:hanging="360"/>
+      </w:pPr>
+      <w:rPr>
+        <w:rFonts w:ascii="Wingdings" w:hAnsi="Wingdings" w:hint="default"/>
+      </w:rPr>
+    </w:lvl>
+    <w:lvl w:ilvl="3" w:tplc="04090001" w:tentative="1">
+      <w:start w:val="1"/>
+      <w:numFmt w:val="bullet"/>
+      <w:lvlText w:val=""/>
+      <w:lvlJc w:val="left"/>
+      <w:pPr>
+        <w:ind w:left="3240" w:hanging="360"/>
+      </w:pPr>
+      <w:rPr>
+        <w:rFonts w:ascii="Symbol" w:hAnsi="Symbol" w:hint="default"/>
+      </w:rPr>
+    </w:lvl>
+    <w:lvl w:ilvl="4" w:tplc="04090003" w:tentative="1">
+      <w:start w:val="1"/>
+      <w:numFmt w:val="bullet"/>
+      <w:lvlText w:val="o"/>
+      <w:lvlJc w:val="left"/>
+      <w:pPr>
+        <w:ind w:left="3960" w:hanging="360"/>
+      </w:pPr>
+      <w:rPr>
+        <w:rFonts w:ascii="Courier New" w:hAnsi="Courier New" w:cs="Courier New" w:hint="default"/>
+      </w:rPr>
+    </w:lvl>
+    <w:lvl w:ilvl="5" w:tplc="04090005" w:tentative="1">
+      <w:start w:val="1"/>
+      <w:numFmt w:val="bullet"/>
+      <w:lvlText w:val=""/>
+      <w:lvlJc w:val="left"/>
+      <w:pPr>
+        <w:ind w:left="4680" w:hanging="360"/>
+      </w:pPr>
+      <w:rPr>
+        <w:rFonts w:ascii="Wingdings" w:hAnsi="Wingdings" w:hint="default"/>
+      </w:rPr>
+    </w:lvl>
+    <w:lvl w:ilvl="6" w:tplc="04090001" w:tentative="1">
+      <w:start w:val="1"/>
+      <w:numFmt w:val="bullet"/>
+      <w:lvlText w:val=""/>
+      <w:lvlJc w:val="left"/>
+      <w:pPr>
+        <w:ind w:left="5400" w:hanging="360"/>
+      </w:pPr>
+      <w:rPr>
+        <w:rFonts w:ascii="Symbol" w:hAnsi="Symbol" w:hint="default"/>
+      </w:rPr>
+    </w:lvl>
+    <w:lvl w:ilvl="7" w:tplc="04090003" w:tentative="1">
+      <w:start w:val="1"/>
+      <w:numFmt w:val="bullet"/>
+      <w:lvlText w:val="o"/>
+      <w:lvlJc w:val="left"/>
+      <w:pPr>
+        <w:ind w:left="6120" w:hanging="360"/>
+      </w:pPr>
+      <w:rPr>
+        <w:rFonts w:ascii="Courier New" w:hAnsi="Courier New" w:cs="Courier New" w:hint="default"/>
+      </w:rPr>
+    </w:lvl>
+    <w:lvl w:ilvl="8" w:tplc="04090005" w:tentative="1">
+      <w:start w:val="1"/>
+      <w:numFmt w:val="bullet"/>
+      <w:lvlText w:val=""/>
+      <w:lvlJc w:val="left"/>
+      <w:pPr>
+        <w:ind w:left="6840" w:hanging="360"/>
+      </w:pPr>
+      <w:rPr>
+        <w:rFonts w:ascii="Wingdings" w:hAnsi="Wingdings" w:hint="default"/>
+      </w:rPr>
+    </w:lvl>
+  </w:abstractNum>
+  <w:abstractNum w:abstractNumId="1">
     <w:nsid w:val="06F9309F"/>
     <w:multiLevelType w:val="hybridMultilevel"/>
     <w:tmpl w:val="4C34E92C"/>
@@ -6859,7 +7853,7 @@
       </w:pPr>
     </w:lvl>
   </w:abstractNum>
-  <w:abstractNum w:abstractNumId="1">
+  <w:abstractNum w:abstractNumId="2">
     <w:nsid w:val="113850D0"/>
     <w:multiLevelType w:val="hybridMultilevel"/>
     <w:tmpl w:val="BEA0AA8A"/>
@@ -6948,7 +7942,7 @@
       </w:pPr>
     </w:lvl>
   </w:abstractNum>
-  <w:abstractNum w:abstractNumId="2">
+  <w:abstractNum w:abstractNumId="3">
     <w:nsid w:val="130E41CD"/>
     <w:multiLevelType w:val="hybridMultilevel"/>
     <w:tmpl w:val="251ACC84"/>
@@ -7061,10 +8055,10 @@
       </w:rPr>
     </w:lvl>
   </w:abstractNum>
-  <w:abstractNum w:abstractNumId="3">
+  <w:abstractNum w:abstractNumId="4">
     <w:nsid w:val="1B942915"/>
     <w:multiLevelType w:val="hybridMultilevel"/>
-    <w:tmpl w:val="FC18D7D0"/>
+    <w:tmpl w:val="07BE52D2"/>
     <w:lvl w:ilvl="0" w:tplc="04090005">
       <w:start w:val="1"/>
       <w:numFmt w:val="bullet"/>
@@ -7174,7 +8168,7 @@
       </w:rPr>
     </w:lvl>
   </w:abstractNum>
-  <w:abstractNum w:abstractNumId="4">
+  <w:abstractNum w:abstractNumId="5">
     <w:nsid w:val="238C669A"/>
     <w:multiLevelType w:val="hybridMultilevel"/>
     <w:tmpl w:val="43A6BF82"/>
@@ -7263,7 +8257,7 @@
       </w:pPr>
     </w:lvl>
   </w:abstractNum>
-  <w:abstractNum w:abstractNumId="5">
+  <w:abstractNum w:abstractNumId="6">
     <w:nsid w:val="25601721"/>
     <w:multiLevelType w:val="hybridMultilevel"/>
     <w:tmpl w:val="C3226E7C"/>
@@ -7356,7 +8350,7 @@
       </w:pPr>
     </w:lvl>
   </w:abstractNum>
-  <w:abstractNum w:abstractNumId="6">
+  <w:abstractNum w:abstractNumId="7">
     <w:nsid w:val="338E0427"/>
     <w:multiLevelType w:val="hybridMultilevel"/>
     <w:tmpl w:val="FFC0FBC8"/>
@@ -7445,7 +8439,7 @@
       </w:pPr>
     </w:lvl>
   </w:abstractNum>
-  <w:abstractNum w:abstractNumId="7">
+  <w:abstractNum w:abstractNumId="8">
     <w:nsid w:val="3B403B96"/>
     <w:multiLevelType w:val="hybridMultilevel"/>
     <w:tmpl w:val="BDC84DF6"/>
@@ -7558,7 +8552,7 @@
       </w:rPr>
     </w:lvl>
   </w:abstractNum>
-  <w:abstractNum w:abstractNumId="8">
+  <w:abstractNum w:abstractNumId="9">
     <w:nsid w:val="4F7F040D"/>
     <w:multiLevelType w:val="hybridMultilevel"/>
     <w:tmpl w:val="395A7A52"/>
@@ -7698,7 +8692,7 @@
       </w:rPr>
     </w:lvl>
   </w:abstractNum>
-  <w:abstractNum w:abstractNumId="9">
+  <w:abstractNum w:abstractNumId="10">
     <w:nsid w:val="5D3505F3"/>
     <w:multiLevelType w:val="hybridMultilevel"/>
     <w:tmpl w:val="CD84BE50"/>
@@ -7838,7 +8832,7 @@
       </w:rPr>
     </w:lvl>
   </w:abstractNum>
-  <w:abstractNum w:abstractNumId="10">
+  <w:abstractNum w:abstractNumId="11">
     <w:nsid w:val="5E7B6A2D"/>
     <w:multiLevelType w:val="hybridMultilevel"/>
     <w:tmpl w:val="C53627F4"/>
@@ -7927,7 +8921,7 @@
       </w:pPr>
     </w:lvl>
   </w:abstractNum>
-  <w:abstractNum w:abstractNumId="11">
+  <w:abstractNum w:abstractNumId="12">
     <w:nsid w:val="73072D47"/>
     <w:multiLevelType w:val="hybridMultilevel"/>
     <w:tmpl w:val="53402094"/>
@@ -8040,7 +9034,7 @@
       </w:rPr>
     </w:lvl>
   </w:abstractNum>
-  <w:abstractNum w:abstractNumId="12">
+  <w:abstractNum w:abstractNumId="13">
     <w:nsid w:val="7D877471"/>
     <w:multiLevelType w:val="hybridMultilevel"/>
     <w:tmpl w:val="CDAA76E8"/>
@@ -8181,43 +9175,46 @@
     </w:lvl>
   </w:abstractNum>
   <w:num w:numId="1">
+    <w:abstractNumId w:val="9"/>
+  </w:num>
+  <w:num w:numId="2">
+    <w:abstractNumId w:val="13"/>
+  </w:num>
+  <w:num w:numId="3">
+    <w:abstractNumId w:val="10"/>
+  </w:num>
+  <w:num w:numId="4">
+    <w:abstractNumId w:val="4"/>
+  </w:num>
+  <w:num w:numId="5">
+    <w:abstractNumId w:val="11"/>
+  </w:num>
+  <w:num w:numId="6">
+    <w:abstractNumId w:val="6"/>
+  </w:num>
+  <w:num w:numId="7">
+    <w:abstractNumId w:val="1"/>
+  </w:num>
+  <w:num w:numId="8">
+    <w:abstractNumId w:val="12"/>
+  </w:num>
+  <w:num w:numId="9">
+    <w:abstractNumId w:val="7"/>
+  </w:num>
+  <w:num w:numId="10">
+    <w:abstractNumId w:val="5"/>
+  </w:num>
+  <w:num w:numId="11">
+    <w:abstractNumId w:val="2"/>
+  </w:num>
+  <w:num w:numId="12">
     <w:abstractNumId w:val="8"/>
   </w:num>
-  <w:num w:numId="2">
-    <w:abstractNumId w:val="12"/>
-  </w:num>
-  <w:num w:numId="3">
-    <w:abstractNumId w:val="9"/>
-  </w:num>
-  <w:num w:numId="4">
+  <w:num w:numId="13">
     <w:abstractNumId w:val="3"/>
   </w:num>
-  <w:num w:numId="5">
-    <w:abstractNumId w:val="10"/>
-  </w:num>
-  <w:num w:numId="6">
-    <w:abstractNumId w:val="5"/>
-  </w:num>
-  <w:num w:numId="7">
+  <w:num w:numId="14">
     <w:abstractNumId w:val="0"/>
-  </w:num>
-  <w:num w:numId="8">
-    <w:abstractNumId w:val="11"/>
-  </w:num>
-  <w:num w:numId="9">
-    <w:abstractNumId w:val="6"/>
-  </w:num>
-  <w:num w:numId="10">
-    <w:abstractNumId w:val="4"/>
-  </w:num>
-  <w:num w:numId="11">
-    <w:abstractNumId w:val="1"/>
-  </w:num>
-  <w:num w:numId="12">
-    <w:abstractNumId w:val="7"/>
-  </w:num>
-  <w:num w:numId="13">
-    <w:abstractNumId w:val="2"/>
   </w:num>
 </w:numbering>
 </file>

</xml_diff>